<commit_message>
Creación del modelo de datos
</commit_message>
<xml_diff>
--- a/Practica11_JCC.docx
+++ b/Practica11_JCC.docx
@@ -1581,17 +1581,99 @@
     </w:p>
     <w:p>
       <w:pPr>
-        <w:rPr>
-          <w:sz w:val="24"/>
-        </w:rPr>
-      </w:pPr>
-    </w:p>
-    <w:p>
-      <w:pPr>
-        <w:rPr>
-          <w:sz w:val="24"/>
-        </w:rPr>
-      </w:pPr>
+        <w:pStyle w:val="Prrafodelista"/>
+        <w:numPr>
+          <w:ilvl w:val="0"/>
+          <w:numId w:val="1"/>
+        </w:numPr>
+        <w:ind w:left="851" w:hanging="425"/>
+        <w:rPr>
+          <w:sz w:val="24"/>
+        </w:rPr>
+      </w:pPr>
+      <w:r>
+        <w:rPr>
+          <w:sz w:val="24"/>
+        </w:rPr>
+        <w:t>Asociación (AAUOC)</w:t>
+      </w:r>
+    </w:p>
+    <w:p>
+      <w:pPr>
+        <w:rPr>
+          <w:sz w:val="24"/>
+        </w:rPr>
+      </w:pPr>
+    </w:p>
+    <w:p>
+      <w:pPr>
+        <w:rPr>
+          <w:sz w:val="24"/>
+        </w:rPr>
+      </w:pPr>
+      <w:r>
+        <w:rPr>
+          <w:noProof/>
+          <w:sz w:val="24"/>
+          <w:lang w:eastAsia="es-ES"/>
+        </w:rPr>
+        <w:drawing>
+          <wp:anchor distT="0" distB="0" distL="114300" distR="114300" simplePos="0" relativeHeight="251659264" behindDoc="1" locked="0" layoutInCell="1" allowOverlap="1">
+            <wp:simplePos x="0" y="0"/>
+            <wp:positionH relativeFrom="column">
+              <wp:posOffset>2540</wp:posOffset>
+            </wp:positionH>
+            <wp:positionV relativeFrom="page">
+              <wp:posOffset>6547778</wp:posOffset>
+            </wp:positionV>
+            <wp:extent cx="5387975" cy="2813685"/>
+            <wp:effectExtent l="0" t="0" r="3175" b="5715"/>
+            <wp:wrapSquare wrapText="bothSides"/>
+            <wp:docPr id="2" name="Imagen 2"/>
+            <wp:cNvGraphicFramePr>
+              <a:graphicFrameLocks xmlns:a="http://schemas.openxmlformats.org/drawingml/2006/main" noChangeAspect="1"/>
+            </wp:cNvGraphicFramePr>
+            <a:graphic xmlns:a="http://schemas.openxmlformats.org/drawingml/2006/main">
+              <a:graphicData uri="http://schemas.openxmlformats.org/drawingml/2006/picture">
+                <pic:pic xmlns:pic="http://schemas.openxmlformats.org/drawingml/2006/picture">
+                  <pic:nvPicPr>
+                    <pic:cNvPr id="0" name="Picture 1"/>
+                    <pic:cNvPicPr>
+                      <a:picLocks noChangeAspect="1" noChangeArrowheads="1"/>
+                    </pic:cNvPicPr>
+                  </pic:nvPicPr>
+                  <pic:blipFill>
+                    <a:blip r:embed="rId9" cstate="print">
+                      <a:extLst>
+                        <a:ext uri="{28A0092B-C50C-407E-A947-70E740481C1C}">
+                          <a14:useLocalDpi xmlns:a14="http://schemas.microsoft.com/office/drawing/2010/main" val="0"/>
+                        </a:ext>
+                      </a:extLst>
+                    </a:blip>
+                    <a:srcRect/>
+                    <a:stretch>
+                      <a:fillRect/>
+                    </a:stretch>
+                  </pic:blipFill>
+                  <pic:spPr bwMode="auto">
+                    <a:xfrm>
+                      <a:off x="0" y="0"/>
+                      <a:ext cx="5387975" cy="2813685"/>
+                    </a:xfrm>
+                    <a:prstGeom prst="rect">
+                      <a:avLst/>
+                    </a:prstGeom>
+                    <a:noFill/>
+                    <a:ln>
+                      <a:noFill/>
+                    </a:ln>
+                  </pic:spPr>
+                </pic:pic>
+              </a:graphicData>
+            </a:graphic>
+          </wp:anchor>
+        </w:drawing>
+      </w:r>
       <w:r>
         <w:rPr>
           <w:sz w:val="24"/>
@@ -1622,22 +1704,315 @@
     <w:p>
       <w:pPr>
         <w:rPr>
-          <w:sz w:val="24"/>
-        </w:rPr>
-      </w:pPr>
-    </w:p>
-    <w:p>
-      <w:pPr>
-        <w:rPr>
-          <w:sz w:val="24"/>
-        </w:rPr>
-      </w:pPr>
+          <w:sz w:val="16"/>
+          <w:szCs w:val="16"/>
+        </w:rPr>
+      </w:pPr>
+    </w:p>
+    <w:p>
+      <w:pPr>
+        <w:rPr>
+          <w:sz w:val="24"/>
+        </w:rPr>
+      </w:pPr>
+      <w:r>
+        <w:rPr>
+          <w:sz w:val="24"/>
+        </w:rPr>
+        <w:t xml:space="preserve">Una vez identificadas las clases, realizamos </w:t>
+      </w:r>
+      <w:proofErr w:type="spellStart"/>
+      <w:r>
+        <w:rPr>
+          <w:sz w:val="24"/>
+        </w:rPr>
+        <w:t>commit</w:t>
+      </w:r>
+      <w:proofErr w:type="spellEnd"/>
+      <w:r>
+        <w:rPr>
+          <w:sz w:val="24"/>
+        </w:rPr>
+        <w:t xml:space="preserve"> and </w:t>
+      </w:r>
+      <w:proofErr w:type="spellStart"/>
+      <w:r>
+        <w:rPr>
+          <w:sz w:val="24"/>
+        </w:rPr>
+        <w:t>push</w:t>
+      </w:r>
+      <w:proofErr w:type="spellEnd"/>
+      <w:r>
+        <w:rPr>
+          <w:sz w:val="24"/>
+        </w:rPr>
+        <w:t xml:space="preserve"> al repositorio de </w:t>
+      </w:r>
+      <w:proofErr w:type="spellStart"/>
+      <w:r>
+        <w:rPr>
+          <w:sz w:val="24"/>
+        </w:rPr>
+        <w:t>Github</w:t>
+      </w:r>
+      <w:proofErr w:type="spellEnd"/>
+      <w:r>
+        <w:rPr>
+          <w:sz w:val="24"/>
+        </w:rPr>
+        <w:t>.</w:t>
+      </w:r>
+    </w:p>
+    <w:p>
+      <w:pPr>
+        <w:rPr>
+          <w:sz w:val="24"/>
+        </w:rPr>
+      </w:pPr>
+      <w:r>
+        <w:rPr>
+          <w:sz w:val="24"/>
+        </w:rPr>
+        <w:lastRenderedPageBreak/>
+        <w:t>2º V</w:t>
+      </w:r>
+      <w:r>
+        <w:rPr>
+          <w:sz w:val="24"/>
+        </w:rPr>
+        <w:t xml:space="preserve">amos a crear el modelo de datos. Para esto, hay que detectar la jerarquía existente entre las clases existentes en el enunciado. Detectamos que existe la superclase Evento y tiene dos subclases: las conferencias y las reuniones de la junta directiva. </w:t>
+      </w:r>
+    </w:p>
+    <w:p>
+      <w:pPr>
+        <w:rPr>
+          <w:sz w:val="24"/>
+        </w:rPr>
+      </w:pPr>
+      <w:r>
+        <w:rPr>
+          <w:sz w:val="24"/>
+        </w:rPr>
+        <w:t>También existe una jerarquía entre los miembros de la asociación, cuya superclase es Persona (</w:t>
+      </w:r>
+      <w:proofErr w:type="spellStart"/>
+      <w:r>
+        <w:rPr>
+          <w:sz w:val="24"/>
+        </w:rPr>
+        <w:t>Person</w:t>
+      </w:r>
+      <w:proofErr w:type="spellEnd"/>
+      <w:r>
+        <w:rPr>
+          <w:sz w:val="24"/>
+        </w:rPr>
+        <w:t>), que tiene la subclase Miembro (</w:t>
+      </w:r>
+      <w:proofErr w:type="spellStart"/>
+      <w:r>
+        <w:rPr>
+          <w:sz w:val="24"/>
+        </w:rPr>
+        <w:t>Member</w:t>
+      </w:r>
+      <w:proofErr w:type="spellEnd"/>
+      <w:r>
+        <w:rPr>
+          <w:sz w:val="24"/>
+        </w:rPr>
+        <w:t xml:space="preserve">) y que ésta a su vez tiene por subclase a </w:t>
+      </w:r>
+      <w:r>
+        <w:rPr>
+          <w:sz w:val="24"/>
+        </w:rPr>
+        <w:t>Miembro de la junta directiva</w:t>
+      </w:r>
+      <w:r>
+        <w:rPr>
+          <w:sz w:val="24"/>
+        </w:rPr>
+        <w:t xml:space="preserve"> (</w:t>
+      </w:r>
+      <w:proofErr w:type="spellStart"/>
+      <w:r>
+        <w:rPr>
+          <w:sz w:val="24"/>
+        </w:rPr>
+        <w:t>BoardMember</w:t>
+      </w:r>
+      <w:proofErr w:type="spellEnd"/>
+      <w:r>
+        <w:rPr>
+          <w:sz w:val="24"/>
+        </w:rPr>
+        <w:t>).</w:t>
+      </w:r>
+    </w:p>
+    <w:p>
+      <w:pPr>
+        <w:rPr>
+          <w:sz w:val="24"/>
+        </w:rPr>
+      </w:pPr>
+      <w:r>
+        <w:rPr>
+          <w:sz w:val="24"/>
+        </w:rPr>
+        <w:t>Además, tenemos las clases Localización (</w:t>
+      </w:r>
+      <w:proofErr w:type="spellStart"/>
+      <w:r>
+        <w:rPr>
+          <w:sz w:val="24"/>
+        </w:rPr>
+        <w:t>location</w:t>
+      </w:r>
+      <w:proofErr w:type="spellEnd"/>
+      <w:r>
+        <w:rPr>
+          <w:sz w:val="24"/>
+        </w:rPr>
+        <w:t>) y asociación (AAUOC), que se relacionan con el resto de clases.</w:t>
+      </w:r>
+    </w:p>
+    <w:p>
+      <w:pPr>
+        <w:rPr>
+          <w:sz w:val="24"/>
+        </w:rPr>
+      </w:pPr>
+      <w:r>
+        <w:rPr>
+          <w:sz w:val="24"/>
+        </w:rPr>
+        <w:t xml:space="preserve">Así quedaría el diagrama UML de momento: </w:t>
+      </w:r>
+    </w:p>
+    <w:p>
+      <w:pPr>
+        <w:rPr>
+          <w:sz w:val="24"/>
+        </w:rPr>
+      </w:pPr>
+      <w:r>
+        <w:rPr>
+          <w:noProof/>
+          <w:sz w:val="24"/>
+          <w:lang w:eastAsia="es-ES"/>
+        </w:rPr>
+        <w:drawing>
+          <wp:anchor distT="0" distB="0" distL="114300" distR="114300" simplePos="0" relativeHeight="251660288" behindDoc="0" locked="0" layoutInCell="1" allowOverlap="1">
+            <wp:simplePos x="0" y="0"/>
+            <wp:positionH relativeFrom="column">
+              <wp:posOffset>-1883</wp:posOffset>
+            </wp:positionH>
+            <wp:positionV relativeFrom="page">
+              <wp:posOffset>3113188</wp:posOffset>
+            </wp:positionV>
+            <wp:extent cx="5387975" cy="2785110"/>
+            <wp:effectExtent l="0" t="0" r="3175" b="0"/>
+            <wp:wrapSquare wrapText="bothSides"/>
+            <wp:docPr id="3" name="Imagen 3"/>
+            <wp:cNvGraphicFramePr>
+              <a:graphicFrameLocks xmlns:a="http://schemas.openxmlformats.org/drawingml/2006/main" noChangeAspect="1"/>
+            </wp:cNvGraphicFramePr>
+            <a:graphic xmlns:a="http://schemas.openxmlformats.org/drawingml/2006/main">
+              <a:graphicData uri="http://schemas.openxmlformats.org/drawingml/2006/picture">
+                <pic:pic xmlns:pic="http://schemas.openxmlformats.org/drawingml/2006/picture">
+                  <pic:nvPicPr>
+                    <pic:cNvPr id="0" name="Picture 2"/>
+                    <pic:cNvPicPr>
+                      <a:picLocks noChangeAspect="1" noChangeArrowheads="1"/>
+                    </pic:cNvPicPr>
+                  </pic:nvPicPr>
+                  <pic:blipFill>
+                    <a:blip r:embed="rId10" cstate="print">
+                      <a:extLst>
+                        <a:ext uri="{28A0092B-C50C-407E-A947-70E740481C1C}">
+                          <a14:useLocalDpi xmlns:a14="http://schemas.microsoft.com/office/drawing/2010/main" val="0"/>
+                        </a:ext>
+                      </a:extLst>
+                    </a:blip>
+                    <a:srcRect/>
+                    <a:stretch>
+                      <a:fillRect/>
+                    </a:stretch>
+                  </pic:blipFill>
+                  <pic:spPr bwMode="auto">
+                    <a:xfrm>
+                      <a:off x="0" y="0"/>
+                      <a:ext cx="5387975" cy="2785110"/>
+                    </a:xfrm>
+                    <a:prstGeom prst="rect">
+                      <a:avLst/>
+                    </a:prstGeom>
+                    <a:noFill/>
+                    <a:ln>
+                      <a:noFill/>
+                    </a:ln>
+                  </pic:spPr>
+                </pic:pic>
+              </a:graphicData>
+            </a:graphic>
+          </wp:anchor>
+        </w:drawing>
+      </w:r>
+    </w:p>
+    <w:p>
+      <w:pPr>
+        <w:rPr>
+          <w:sz w:val="24"/>
+        </w:rPr>
+      </w:pPr>
+      <w:r>
+        <w:rPr>
+          <w:sz w:val="24"/>
+        </w:rPr>
+        <w:t xml:space="preserve">Realizamos </w:t>
+      </w:r>
+      <w:proofErr w:type="spellStart"/>
+      <w:r>
+        <w:rPr>
+          <w:sz w:val="24"/>
+        </w:rPr>
+        <w:t>commit</w:t>
+      </w:r>
+      <w:proofErr w:type="spellEnd"/>
+      <w:r>
+        <w:rPr>
+          <w:sz w:val="24"/>
+        </w:rPr>
+        <w:t xml:space="preserve"> and </w:t>
+      </w:r>
+      <w:proofErr w:type="spellStart"/>
+      <w:r>
+        <w:rPr>
+          <w:sz w:val="24"/>
+        </w:rPr>
+        <w:t>push</w:t>
+      </w:r>
+      <w:proofErr w:type="spellEnd"/>
+      <w:r>
+        <w:rPr>
+          <w:sz w:val="24"/>
+        </w:rPr>
+        <w:t xml:space="preserve"> a nuestro r</w:t>
+      </w:r>
       <w:bookmarkStart w:id="0" w:name="_GoBack"/>
       <w:bookmarkEnd w:id="0"/>
+      <w:r>
+        <w:rPr>
+          <w:sz w:val="24"/>
+        </w:rPr>
+        <w:t xml:space="preserve">epositorio remoto de GitHub. </w:t>
+      </w:r>
     </w:p>
     <w:sectPr>
-      <w:headerReference w:type="default" r:id="rId9"/>
-      <w:footerReference w:type="default" r:id="rId10"/>
+      <w:headerReference w:type="default" r:id="rId11"/>
+      <w:footerReference w:type="default" r:id="rId12"/>
       <w:pgSz w:w="11906" w:h="16838"/>
       <w:pgMar w:top="1417" w:right="1701" w:bottom="1417" w:left="1701" w:header="708" w:footer="708" w:gutter="0"/>
       <w:cols w:space="708"/>
@@ -1710,7 +2085,7 @@
         <w:caps/>
         <w:noProof/>
       </w:rPr>
-      <w:t>3</w:t>
+      <w:t>4</w:t>
     </w:r>
     <w:r>
       <w:rPr>

</xml_diff>

<commit_message>
Inclusión de los atributos y métodos a las clases
</commit_message>
<xml_diff>
--- a/Practica11_JCC.docx
+++ b/Practica11_JCC.docx
@@ -1822,19 +1822,7 @@
         <w:rPr>
           <w:sz w:val="24"/>
         </w:rPr>
-        <w:t xml:space="preserve">) y que ésta a su vez tiene por subclase a </w:t>
-      </w:r>
-      <w:r>
-        <w:rPr>
-          <w:sz w:val="24"/>
-        </w:rPr>
-        <w:t>Miembro de la junta directiva</w:t>
-      </w:r>
-      <w:r>
-        <w:rPr>
-          <w:sz w:val="24"/>
-        </w:rPr>
-        <w:t xml:space="preserve"> (</w:t>
+        <w:t>) y que ésta a su vez tiene por subclase a Miembro de la junta directiva (</w:t>
       </w:r>
       <w:proofErr w:type="spellStart"/>
       <w:r>
@@ -1999,20 +1987,316 @@
         <w:rPr>
           <w:sz w:val="24"/>
         </w:rPr>
-        <w:t xml:space="preserve"> a nuestro r</w:t>
-      </w:r>
+        <w:t xml:space="preserve"> a nuestro repositorio remoto de GitHub. </w:t>
+      </w:r>
+    </w:p>
+    <w:p>
+      <w:pPr>
+        <w:rPr>
+          <w:sz w:val="24"/>
+        </w:rPr>
+      </w:pPr>
+      <w:r>
+        <w:rPr>
+          <w:sz w:val="24"/>
+        </w:rPr>
+        <w:t xml:space="preserve">3º Incluir los atributos y los métodos más relevantes a las clases. </w:t>
+      </w:r>
+    </w:p>
+    <w:p>
+      <w:pPr>
+        <w:autoSpaceDE w:val="0"/>
+        <w:autoSpaceDN w:val="0"/>
+        <w:adjustRightInd w:val="0"/>
+        <w:spacing w:after="0" w:line="240" w:lineRule="auto"/>
+        <w:rPr>
+          <w:sz w:val="24"/>
+        </w:rPr>
+      </w:pPr>
+      <w:r>
+        <w:rPr>
+          <w:sz w:val="24"/>
+        </w:rPr>
+        <w:t>La clase AAUOC necesita un conjunto de métodos para añadir nuevos eventos, personas y localizaciones al sistema (</w:t>
+      </w:r>
+      <w:proofErr w:type="spellStart"/>
+      <w:proofErr w:type="gramStart"/>
+      <w:r>
+        <w:rPr>
+          <w:sz w:val="24"/>
+        </w:rPr>
+        <w:t>newLocation</w:t>
+      </w:r>
+      <w:proofErr w:type="spellEnd"/>
+      <w:r>
+        <w:rPr>
+          <w:sz w:val="24"/>
+        </w:rPr>
+        <w:t>(</w:t>
+      </w:r>
+      <w:proofErr w:type="gramEnd"/>
+      <w:r>
+        <w:rPr>
+          <w:sz w:val="24"/>
+        </w:rPr>
+        <w:t xml:space="preserve">), </w:t>
+      </w:r>
+      <w:proofErr w:type="spellStart"/>
+      <w:r>
+        <w:rPr>
+          <w:sz w:val="24"/>
+        </w:rPr>
+        <w:t>newPerson</w:t>
+      </w:r>
+      <w:proofErr w:type="spellEnd"/>
+      <w:r>
+        <w:rPr>
+          <w:sz w:val="24"/>
+        </w:rPr>
+        <w:t xml:space="preserve">(), </w:t>
+      </w:r>
+      <w:proofErr w:type="spellStart"/>
+      <w:r>
+        <w:rPr>
+          <w:sz w:val="24"/>
+        </w:rPr>
+        <w:t>newEvent</w:t>
+      </w:r>
+      <w:proofErr w:type="spellEnd"/>
+      <w:r>
+        <w:rPr>
+          <w:sz w:val="24"/>
+        </w:rPr>
+        <w:t>() ) además de un método para informar a los miembros de la convocatoria de un evento (</w:t>
+      </w:r>
+      <w:proofErr w:type="spellStart"/>
+      <w:r>
+        <w:rPr>
+          <w:sz w:val="24"/>
+        </w:rPr>
+        <w:t>informEvent</w:t>
+      </w:r>
+      <w:proofErr w:type="spellEnd"/>
+      <w:r>
+        <w:rPr>
+          <w:sz w:val="24"/>
+        </w:rPr>
+        <w:t xml:space="preserve">()). Al </w:t>
+      </w:r>
+      <w:r>
+        <w:rPr>
+          <w:sz w:val="24"/>
+        </w:rPr>
+        <w:t>mismo tiempo, se di</w:t>
+      </w:r>
+      <w:r>
+        <w:rPr>
+          <w:sz w:val="24"/>
+        </w:rPr>
+        <w:t xml:space="preserve">ce que los usuarios necesitarán </w:t>
+      </w:r>
+      <w:r>
+        <w:rPr>
+          <w:sz w:val="24"/>
+        </w:rPr>
+        <w:t>confir</w:t>
+      </w:r>
+      <w:r>
+        <w:rPr>
+          <w:sz w:val="24"/>
+        </w:rPr>
+        <w:t xml:space="preserve">mar la asistencia a los eventos </w:t>
+      </w:r>
+      <w:r>
+        <w:rPr>
+          <w:sz w:val="24"/>
+        </w:rPr>
+        <w:t xml:space="preserve">(método </w:t>
+      </w:r>
+      <w:proofErr w:type="spellStart"/>
+      <w:proofErr w:type="gramStart"/>
+      <w:r>
+        <w:rPr>
+          <w:sz w:val="24"/>
+        </w:rPr>
+        <w:t>register</w:t>
+      </w:r>
+      <w:proofErr w:type="spellEnd"/>
+      <w:r>
+        <w:rPr>
+          <w:sz w:val="24"/>
+        </w:rPr>
+        <w:t>(</w:t>
+      </w:r>
+      <w:proofErr w:type="gramEnd"/>
+      <w:r>
+        <w:rPr>
+          <w:sz w:val="24"/>
+        </w:rPr>
+        <w:t xml:space="preserve">), que deberá almacenar los </w:t>
+      </w:r>
+      <w:r>
+        <w:rPr>
+          <w:sz w:val="24"/>
+        </w:rPr>
+        <w:t xml:space="preserve">asistentes </w:t>
+      </w:r>
+      <w:r>
+        <w:rPr>
+          <w:sz w:val="24"/>
+        </w:rPr>
+        <w:t xml:space="preserve">por orden y controlar el número </w:t>
+      </w:r>
+      <w:r>
+        <w:rPr>
+          <w:sz w:val="24"/>
+        </w:rPr>
+        <w:t>máximo de éstos si fuera necesario).</w:t>
+      </w:r>
+    </w:p>
+    <w:p>
+      <w:pPr>
+        <w:autoSpaceDE w:val="0"/>
+        <w:autoSpaceDN w:val="0"/>
+        <w:adjustRightInd w:val="0"/>
+        <w:spacing w:after="0" w:line="240" w:lineRule="auto"/>
+        <w:rPr>
+          <w:sz w:val="24"/>
+        </w:rPr>
+      </w:pPr>
+    </w:p>
+    <w:p>
+      <w:pPr>
+        <w:autoSpaceDE w:val="0"/>
+        <w:autoSpaceDN w:val="0"/>
+        <w:adjustRightInd w:val="0"/>
+        <w:spacing w:after="0" w:line="240" w:lineRule="auto"/>
+        <w:rPr>
+          <w:sz w:val="24"/>
+        </w:rPr>
+      </w:pPr>
+      <w:r>
+        <w:rPr>
+          <w:sz w:val="24"/>
+        </w:rPr>
+        <w:t xml:space="preserve">Una vez añadida la información, realizamos </w:t>
+      </w:r>
+      <w:proofErr w:type="spellStart"/>
+      <w:r>
+        <w:rPr>
+          <w:sz w:val="24"/>
+        </w:rPr>
+        <w:t>commit</w:t>
+      </w:r>
+      <w:proofErr w:type="spellEnd"/>
+      <w:r>
+        <w:rPr>
+          <w:sz w:val="24"/>
+        </w:rPr>
+        <w:t xml:space="preserve"> and </w:t>
+      </w:r>
+      <w:proofErr w:type="spellStart"/>
+      <w:r>
+        <w:rPr>
+          <w:sz w:val="24"/>
+        </w:rPr>
+        <w:t>push</w:t>
+      </w:r>
+      <w:proofErr w:type="spellEnd"/>
+      <w:r>
+        <w:rPr>
+          <w:sz w:val="24"/>
+        </w:rPr>
+        <w:t xml:space="preserve"> a nuestro repositorio remoto de GitHub. </w:t>
+      </w:r>
+    </w:p>
+    <w:p>
+      <w:pPr>
+        <w:autoSpaceDE w:val="0"/>
+        <w:autoSpaceDN w:val="0"/>
+        <w:adjustRightInd w:val="0"/>
+        <w:spacing w:after="0" w:line="240" w:lineRule="auto"/>
+        <w:rPr>
+          <w:sz w:val="24"/>
+        </w:rPr>
+      </w:pPr>
+      <w:r>
+        <w:rPr>
+          <w:noProof/>
+          <w:sz w:val="24"/>
+          <w:lang w:eastAsia="es-ES"/>
+        </w:rPr>
+        <w:lastRenderedPageBreak/>
+        <w:drawing>
+          <wp:anchor distT="0" distB="0" distL="114300" distR="114300" simplePos="0" relativeHeight="251661312" behindDoc="0" locked="0" layoutInCell="1" allowOverlap="1">
+            <wp:simplePos x="0" y="0"/>
+            <wp:positionH relativeFrom="column">
+              <wp:posOffset>1242</wp:posOffset>
+            </wp:positionH>
+            <wp:positionV relativeFrom="page">
+              <wp:posOffset>898497</wp:posOffset>
+            </wp:positionV>
+            <wp:extent cx="5387975" cy="2799715"/>
+            <wp:effectExtent l="0" t="0" r="3175" b="635"/>
+            <wp:wrapSquare wrapText="bothSides"/>
+            <wp:docPr id="4" name="Imagen 4"/>
+            <wp:cNvGraphicFramePr>
+              <a:graphicFrameLocks xmlns:a="http://schemas.openxmlformats.org/drawingml/2006/main" noChangeAspect="1"/>
+            </wp:cNvGraphicFramePr>
+            <a:graphic xmlns:a="http://schemas.openxmlformats.org/drawingml/2006/main">
+              <a:graphicData uri="http://schemas.openxmlformats.org/drawingml/2006/picture">
+                <pic:pic xmlns:pic="http://schemas.openxmlformats.org/drawingml/2006/picture">
+                  <pic:nvPicPr>
+                    <pic:cNvPr id="0" name="Picture 1"/>
+                    <pic:cNvPicPr>
+                      <a:picLocks noChangeAspect="1" noChangeArrowheads="1"/>
+                    </pic:cNvPicPr>
+                  </pic:nvPicPr>
+                  <pic:blipFill>
+                    <a:blip r:embed="rId11" cstate="print">
+                      <a:extLst>
+                        <a:ext uri="{28A0092B-C50C-407E-A947-70E740481C1C}">
+                          <a14:useLocalDpi xmlns:a14="http://schemas.microsoft.com/office/drawing/2010/main" val="0"/>
+                        </a:ext>
+                      </a:extLst>
+                    </a:blip>
+                    <a:srcRect/>
+                    <a:stretch>
+                      <a:fillRect/>
+                    </a:stretch>
+                  </pic:blipFill>
+                  <pic:spPr bwMode="auto">
+                    <a:xfrm>
+                      <a:off x="0" y="0"/>
+                      <a:ext cx="5387975" cy="2799715"/>
+                    </a:xfrm>
+                    <a:prstGeom prst="rect">
+                      <a:avLst/>
+                    </a:prstGeom>
+                    <a:noFill/>
+                    <a:ln>
+                      <a:noFill/>
+                    </a:ln>
+                  </pic:spPr>
+                </pic:pic>
+              </a:graphicData>
+            </a:graphic>
+          </wp:anchor>
+        </w:drawing>
+      </w:r>
+    </w:p>
+    <w:p>
+      <w:pPr>
+        <w:rPr>
+          <w:sz w:val="24"/>
+        </w:rPr>
+      </w:pPr>
       <w:bookmarkStart w:id="0" w:name="_GoBack"/>
       <w:bookmarkEnd w:id="0"/>
-      <w:r>
-        <w:rPr>
-          <w:sz w:val="24"/>
-        </w:rPr>
-        <w:t xml:space="preserve">epositorio remoto de GitHub. </w:t>
-      </w:r>
     </w:p>
     <w:sectPr>
-      <w:headerReference w:type="default" r:id="rId11"/>
-      <w:footerReference w:type="default" r:id="rId12"/>
+      <w:headerReference w:type="default" r:id="rId12"/>
+      <w:footerReference w:type="default" r:id="rId13"/>
       <w:pgSz w:w="11906" w:h="16838"/>
       <w:pgMar w:top="1417" w:right="1701" w:bottom="1417" w:left="1701" w:header="708" w:footer="708" w:gutter="0"/>
       <w:cols w:space="708"/>

</xml_diff>

<commit_message>
Inclusión de la cardinalidad y documento PDF
</commit_message>
<xml_diff>
--- a/Practica11_JCC.docx
+++ b/Practica11_JCC.docx
@@ -2220,13 +2220,39 @@
           <w:sz w:val="24"/>
         </w:rPr>
       </w:pPr>
+    </w:p>
+    <w:p>
+      <w:pPr>
+        <w:rPr>
+          <w:sz w:val="24"/>
+        </w:rPr>
+      </w:pPr>
+      <w:r>
+        <w:rPr>
+          <w:sz w:val="24"/>
+        </w:rPr>
+        <w:br w:type="page"/>
+      </w:r>
+    </w:p>
+    <w:p>
+      <w:pPr>
+        <w:rPr>
+          <w:sz w:val="24"/>
+        </w:rPr>
+      </w:pPr>
+    </w:p>
+    <w:p>
+      <w:pPr>
+        <w:rPr>
+          <w:sz w:val="24"/>
+        </w:rPr>
+      </w:pPr>
       <w:r>
         <w:rPr>
           <w:noProof/>
           <w:sz w:val="24"/>
           <w:lang w:eastAsia="es-ES"/>
         </w:rPr>
-        <w:lastRenderedPageBreak/>
         <w:drawing>
           <wp:anchor distT="0" distB="0" distL="114300" distR="114300" simplePos="0" relativeHeight="251661312" behindDoc="0" locked="0" layoutInCell="1" allowOverlap="1">
             <wp:simplePos x="0" y="0"/>
@@ -2236,10 +2262,10 @@
             <wp:positionV relativeFrom="page">
               <wp:posOffset>898497</wp:posOffset>
             </wp:positionV>
-            <wp:extent cx="5387975" cy="2799715"/>
-            <wp:effectExtent l="0" t="0" r="3175" b="635"/>
+            <wp:extent cx="5391150" cy="2822575"/>
+            <wp:effectExtent l="0" t="0" r="0" b="0"/>
             <wp:wrapSquare wrapText="bothSides"/>
-            <wp:docPr id="4" name="Imagen 4"/>
+            <wp:docPr id="5" name="Imagen 5"/>
             <wp:cNvGraphicFramePr>
               <a:graphicFrameLocks xmlns:a="http://schemas.openxmlformats.org/drawingml/2006/main" noChangeAspect="1"/>
             </wp:cNvGraphicFramePr>
@@ -2268,7 +2294,7 @@
                   <pic:spPr bwMode="auto">
                     <a:xfrm>
                       <a:off x="0" y="0"/>
-                      <a:ext cx="5387975" cy="2799715"/>
+                      <a:ext cx="5391150" cy="2822575"/>
                     </a:xfrm>
                     <a:prstGeom prst="rect">
                       <a:avLst/>
@@ -2284,6 +2310,211 @@
           </wp:anchor>
         </w:drawing>
       </w:r>
+      <w:r>
+        <w:rPr>
+          <w:sz w:val="24"/>
+        </w:rPr>
+        <w:t xml:space="preserve">4º Incluir la </w:t>
+      </w:r>
+      <w:proofErr w:type="spellStart"/>
+      <w:r>
+        <w:rPr>
+          <w:sz w:val="24"/>
+        </w:rPr>
+        <w:t>cardinalidad</w:t>
+      </w:r>
+      <w:proofErr w:type="spellEnd"/>
+      <w:r>
+        <w:rPr>
+          <w:sz w:val="24"/>
+        </w:rPr>
+        <w:t xml:space="preserve"> y navegabilidad de las relaciones entre clases. </w:t>
+      </w:r>
+    </w:p>
+    <w:p>
+      <w:pPr>
+        <w:rPr>
+          <w:sz w:val="24"/>
+        </w:rPr>
+      </w:pPr>
+      <w:r>
+        <w:rPr>
+          <w:sz w:val="24"/>
+        </w:rPr>
+        <w:t>Las navegabilidades son todas bidireccionales ya que no se nos ha comunicado ningún tipo de relación y/o acceso a la información de una clase a otra.</w:t>
+      </w:r>
+    </w:p>
+    <w:p>
+      <w:pPr>
+        <w:rPr>
+          <w:sz w:val="24"/>
+        </w:rPr>
+      </w:pPr>
+      <w:r>
+        <w:rPr>
+          <w:sz w:val="24"/>
+        </w:rPr>
+        <w:t xml:space="preserve">Para añadir la </w:t>
+      </w:r>
+      <w:proofErr w:type="spellStart"/>
+      <w:r>
+        <w:rPr>
+          <w:sz w:val="24"/>
+        </w:rPr>
+        <w:t>cardinalidad</w:t>
+      </w:r>
+      <w:proofErr w:type="spellEnd"/>
+      <w:r>
+        <w:rPr>
+          <w:sz w:val="24"/>
+        </w:rPr>
+        <w:t xml:space="preserve"> entre las clases hay que poner entre comillas </w:t>
+      </w:r>
+      <w:proofErr w:type="gramStart"/>
+      <w:r>
+        <w:rPr>
+          <w:sz w:val="24"/>
+        </w:rPr>
+        <w:t>“ “</w:t>
+      </w:r>
+      <w:proofErr w:type="gramEnd"/>
+      <w:r>
+        <w:rPr>
+          <w:sz w:val="24"/>
+        </w:rPr>
+        <w:t xml:space="preserve"> </w:t>
+      </w:r>
+      <w:r>
+        <w:rPr>
+          <w:sz w:val="24"/>
+        </w:rPr>
+        <w:t xml:space="preserve">dicha </w:t>
+      </w:r>
+      <w:proofErr w:type="spellStart"/>
+      <w:r>
+        <w:rPr>
+          <w:sz w:val="24"/>
+        </w:rPr>
+        <w:t>cardinalidad</w:t>
+      </w:r>
+      <w:proofErr w:type="spellEnd"/>
+      <w:r>
+        <w:rPr>
+          <w:sz w:val="24"/>
+        </w:rPr>
+        <w:t xml:space="preserve">. El resultado del diagrama UML del enunciado dado sería el siguiente: </w:t>
+      </w:r>
+    </w:p>
+    <w:p>
+      <w:pPr>
+        <w:rPr>
+          <w:sz w:val="24"/>
+        </w:rPr>
+      </w:pPr>
+    </w:p>
+    <w:p>
+      <w:pPr>
+        <w:rPr>
+          <w:sz w:val="24"/>
+        </w:rPr>
+      </w:pPr>
+      <w:r>
+        <w:rPr>
+          <w:noProof/>
+          <w:sz w:val="24"/>
+          <w:lang w:eastAsia="es-ES"/>
+        </w:rPr>
+        <w:drawing>
+          <wp:anchor distT="0" distB="0" distL="114300" distR="114300" simplePos="0" relativeHeight="251662336" behindDoc="0" locked="0" layoutInCell="1" allowOverlap="1">
+            <wp:simplePos x="0" y="0"/>
+            <wp:positionH relativeFrom="column">
+              <wp:posOffset>1242</wp:posOffset>
+            </wp:positionH>
+            <wp:positionV relativeFrom="page">
+              <wp:posOffset>5335325</wp:posOffset>
+            </wp:positionV>
+            <wp:extent cx="5391150" cy="2822575"/>
+            <wp:effectExtent l="0" t="0" r="0" b="0"/>
+            <wp:wrapSquare wrapText="bothSides"/>
+            <wp:docPr id="7" name="Imagen 7"/>
+            <wp:cNvGraphicFramePr>
+              <a:graphicFrameLocks xmlns:a="http://schemas.openxmlformats.org/drawingml/2006/main" noChangeAspect="1"/>
+            </wp:cNvGraphicFramePr>
+            <a:graphic xmlns:a="http://schemas.openxmlformats.org/drawingml/2006/main">
+              <a:graphicData uri="http://schemas.openxmlformats.org/drawingml/2006/picture">
+                <pic:pic xmlns:pic="http://schemas.openxmlformats.org/drawingml/2006/picture">
+                  <pic:nvPicPr>
+                    <pic:cNvPr id="0" name="Picture 2"/>
+                    <pic:cNvPicPr>
+                      <a:picLocks noChangeAspect="1" noChangeArrowheads="1"/>
+                    </pic:cNvPicPr>
+                  </pic:nvPicPr>
+                  <pic:blipFill>
+                    <a:blip r:embed="rId12" cstate="print">
+                      <a:extLst>
+                        <a:ext uri="{28A0092B-C50C-407E-A947-70E740481C1C}">
+                          <a14:useLocalDpi xmlns:a14="http://schemas.microsoft.com/office/drawing/2010/main" val="0"/>
+                        </a:ext>
+                      </a:extLst>
+                    </a:blip>
+                    <a:srcRect/>
+                    <a:stretch>
+                      <a:fillRect/>
+                    </a:stretch>
+                  </pic:blipFill>
+                  <pic:spPr bwMode="auto">
+                    <a:xfrm>
+                      <a:off x="0" y="0"/>
+                      <a:ext cx="5391150" cy="2822575"/>
+                    </a:xfrm>
+                    <a:prstGeom prst="rect">
+                      <a:avLst/>
+                    </a:prstGeom>
+                    <a:noFill/>
+                    <a:ln>
+                      <a:noFill/>
+                    </a:ln>
+                  </pic:spPr>
+                </pic:pic>
+              </a:graphicData>
+            </a:graphic>
+          </wp:anchor>
+        </w:drawing>
+      </w:r>
+      <w:r>
+        <w:rPr>
+          <w:sz w:val="24"/>
+        </w:rPr>
+        <w:t xml:space="preserve">Realizamos </w:t>
+      </w:r>
+      <w:proofErr w:type="spellStart"/>
+      <w:r>
+        <w:rPr>
+          <w:sz w:val="24"/>
+        </w:rPr>
+        <w:t>commit</w:t>
+      </w:r>
+      <w:proofErr w:type="spellEnd"/>
+      <w:r>
+        <w:rPr>
+          <w:sz w:val="24"/>
+        </w:rPr>
+        <w:t xml:space="preserve"> and </w:t>
+      </w:r>
+      <w:proofErr w:type="spellStart"/>
+      <w:r>
+        <w:rPr>
+          <w:sz w:val="24"/>
+        </w:rPr>
+        <w:t>push</w:t>
+      </w:r>
+      <w:proofErr w:type="spellEnd"/>
+      <w:r>
+        <w:rPr>
+          <w:sz w:val="24"/>
+        </w:rPr>
+        <w:t xml:space="preserve"> del proyecto y exportamos la memoria de este proyecto en PDF para poder incluirla en el repositorio. </w:t>
+      </w:r>
     </w:p>
     <w:p>
       <w:pPr>
@@ -2295,8 +2526,8 @@
       <w:bookmarkEnd w:id="0"/>
     </w:p>
     <w:sectPr>
-      <w:headerReference w:type="default" r:id="rId12"/>
-      <w:footerReference w:type="default" r:id="rId13"/>
+      <w:headerReference w:type="default" r:id="rId13"/>
+      <w:footerReference w:type="default" r:id="rId14"/>
       <w:pgSz w:w="11906" w:h="16838"/>
       <w:pgMar w:top="1417" w:right="1701" w:bottom="1417" w:left="1701" w:header="708" w:footer="708" w:gutter="0"/>
       <w:cols w:space="708"/>
@@ -2369,7 +2600,7 @@
         <w:caps/>
         <w:noProof/>
       </w:rPr>
-      <w:t>4</w:t>
+      <w:t>5</w:t>
     </w:r>
     <w:r>
       <w:rPr>

</xml_diff>